<commit_message>
Iptables edicion final, MPLS aun en proceso de finalizacion
</commit_message>
<xml_diff>
--- a/Iptables/Practica2.docx
+++ b/Iptables/Practica2.docx
@@ -422,16 +422,7 @@
           <w:sz w:val="32"/>
           <w:szCs w:val="32"/>
         </w:rPr>
-        <w:t xml:space="preserve">Tema: </w:t>
-      </w:r>
-      <w:r>
-        <w:rPr>
-          <w:b/>
-          <w:bCs/>
-          <w:sz w:val="32"/>
-          <w:szCs w:val="32"/>
-        </w:rPr>
-        <w:t>Practica de Iptables</w:t>
+        <w:t>Tema: Practica de Iptables</w:t>
       </w:r>
     </w:p>
     <w:p>
@@ -566,47 +557,7 @@
           <w:szCs w:val="32"/>
           <w:u w:val="none"/>
         </w:rPr>
-        <w:t xml:space="preserve">León, Nicaragua lunes </w:t>
-      </w:r>
-      <w:r>
-        <w:rPr>
-          <w:b/>
-          <w:bCs/>
-          <w:sz w:val="32"/>
-          <w:szCs w:val="32"/>
-          <w:u w:val="none"/>
-        </w:rPr>
-        <w:t>8</w:t>
-      </w:r>
-      <w:r>
-        <w:rPr>
-          <w:b/>
-          <w:bCs/>
-          <w:sz w:val="32"/>
-          <w:szCs w:val="32"/>
-          <w:u w:val="none"/>
-        </w:rPr>
-        <w:t xml:space="preserve"> de </w:t>
-      </w:r>
-      <w:r>
-        <w:rPr>
-          <w:b/>
-          <w:bCs/>
-          <w:sz w:val="32"/>
-          <w:szCs w:val="32"/>
-          <w:u w:val="none"/>
-        </w:rPr>
-        <w:t>Julio</w:t>
-      </w:r>
-      <w:r>
-        <w:rPr>
-          <w:b/>
-          <w:bCs/>
-          <w:sz w:val="32"/>
-          <w:szCs w:val="32"/>
-          <w:u w:val="none"/>
-        </w:rPr>
-        <w:t xml:space="preserve"> del 2019.</w:t>
+        <w:t>León, Nicaragua lunes 8 de Julio del 2019.</w:t>
       </w:r>
       <w:r>
         <w:br w:type="page"/>
@@ -2678,7 +2629,7 @@
                 <wp:positionV relativeFrom="paragraph">
                   <wp:posOffset>58420</wp:posOffset>
                 </wp:positionV>
-                <wp:extent cx="691515" cy="234315"/>
+                <wp:extent cx="692150" cy="234950"/>
                 <wp:effectExtent l="0" t="0" r="0" b="0"/>
                 <wp:wrapNone/>
                 <wp:docPr id="13" name="Shape1"/>
@@ -2689,7 +2640,7 @@
                       <wps:spPr>
                         <a:xfrm>
                           <a:off x="0" y="0"/>
-                          <a:ext cx="690840" cy="233640"/>
+                          <a:ext cx="691560" cy="234360"/>
                         </a:xfrm>
                         <a:custGeom>
                           <a:avLst/>
@@ -2762,7 +2713,7 @@
                 <wp:positionV relativeFrom="paragraph">
                   <wp:posOffset>96520</wp:posOffset>
                 </wp:positionV>
-                <wp:extent cx="1567815" cy="146050"/>
+                <wp:extent cx="1568450" cy="146050"/>
                 <wp:effectExtent l="0" t="0" r="0" b="0"/>
                 <wp:wrapNone/>
                 <wp:docPr id="14" name="Shape2"/>
@@ -2773,7 +2724,7 @@
                       <wps:spPr>
                         <a:xfrm>
                           <a:off x="0" y="0"/>
-                          <a:ext cx="1567080" cy="145440"/>
+                          <a:ext cx="1567800" cy="145440"/>
                         </a:xfrm>
                         <a:prstGeom prst="rect">
                           <a:avLst/>
@@ -2794,7 +2745,7 @@
                           <w:p>
                             <w:pPr>
                               <w:pStyle w:val="FrameContents"/>
-                              <w:overflowPunct w:val="false"/>
+                              <w:overflowPunct w:val="true"/>
                               <w:rPr/>
                             </w:pPr>
                             <w:r>
@@ -2818,7 +2769,7 @@
           </mc:Choice>
           <mc:Fallback>
             <w:pict>
-              <v:rect id="shape_0" ID="Shape2" stroked="f" style="position:absolute;margin-left:158.8pt;margin-top:7.6pt;width:123.35pt;height:11.4pt">
+              <v:rect id="shape_0" ID="Shape2" stroked="f" style="position:absolute;margin-left:158.8pt;margin-top:7.6pt;width:123.4pt;height:11.4pt">
                 <w10:wrap type="square"/>
                 <v:fill o:detectmouseclick="t" on="false"/>
                 <v:stroke color="#3465a4" joinstyle="round" endcap="flat"/>
@@ -2827,7 +2778,7 @@
                     <w:p>
                       <w:pPr>
                         <w:pStyle w:val="FrameContents"/>
-                        <w:overflowPunct w:val="false"/>
+                        <w:overflowPunct w:val="true"/>
                         <w:rPr/>
                       </w:pPr>
                       <w:r>
@@ -11665,7 +11616,7 @@
           <w:bCs/>
         </w:rPr>
         <w:drawing>
-          <wp:anchor behindDoc="0" distT="0" distB="0" distL="0" distR="0" simplePos="0" locked="0" layoutInCell="1" allowOverlap="1" relativeHeight="95">
+          <wp:anchor behindDoc="0" distT="0" distB="0" distL="0" distR="0" simplePos="0" locked="0" layoutInCell="1" allowOverlap="1" relativeHeight="94">
             <wp:simplePos x="0" y="0"/>
             <wp:positionH relativeFrom="column">
               <wp:align>center</wp:align>
@@ -11711,7 +11662,7 @@
           </wp:anchor>
         </w:drawing>
         <w:drawing>
-          <wp:anchor behindDoc="0" distT="0" distB="0" distL="0" distR="0" simplePos="0" locked="0" layoutInCell="1" allowOverlap="1" relativeHeight="96">
+          <wp:anchor behindDoc="0" distT="0" distB="0" distL="0" distR="0" simplePos="0" locked="0" layoutInCell="1" allowOverlap="1" relativeHeight="95">
             <wp:simplePos x="0" y="0"/>
             <wp:positionH relativeFrom="column">
               <wp:posOffset>0</wp:posOffset>
@@ -11737,7 +11688,7 @@
                   </pic:nvPicPr>
                   <pic:blipFill>
                     <a:blip r:embed="rId70"/>
-                    <a:srcRect l="0" t="11275" r="22688" b="0"/>
+                    <a:srcRect l="0" t="11275" r="22694" b="0"/>
                     <a:stretch>
                       <a:fillRect/>
                     </a:stretch>
@@ -11845,7 +11796,7 @@
       <w:r>
         <w:rPr/>
         <w:drawing>
-          <wp:anchor behindDoc="0" distT="0" distB="0" distL="0" distR="0" simplePos="0" locked="0" layoutInCell="1" allowOverlap="1" relativeHeight="94">
+          <wp:anchor behindDoc="0" distT="0" distB="0" distL="0" distR="0" simplePos="0" locked="0" layoutInCell="1" allowOverlap="1" relativeHeight="93">
             <wp:simplePos x="0" y="0"/>
             <wp:positionH relativeFrom="column">
               <wp:align>center</wp:align>
@@ -12190,7 +12141,7 @@
       <w:r>
         <w:rPr/>
         <w:drawing>
-          <wp:anchor behindDoc="0" distT="0" distB="0" distL="0" distR="0" simplePos="0" locked="0" layoutInCell="1" allowOverlap="1" relativeHeight="97">
+          <wp:anchor behindDoc="0" distT="0" distB="0" distL="0" distR="0" simplePos="0" locked="0" layoutInCell="1" allowOverlap="1" relativeHeight="96">
             <wp:simplePos x="0" y="0"/>
             <wp:positionH relativeFrom="column">
               <wp:align>center</wp:align>
@@ -12244,106 +12195,6 @@
       </w:pPr>
       <w:r>
         <w:rPr/>
-      </w:r>
-    </w:p>
-    <w:p>
-      <w:pPr>
-        <w:pStyle w:val="Normal"/>
-        <w:jc w:val="both"/>
-        <w:rPr/>
-      </w:pPr>
-      <w:r>
-        <w:rPr/>
-      </w:r>
-    </w:p>
-    <w:p>
-      <w:pPr>
-        <w:pStyle w:val="Normal"/>
-        <w:jc w:val="both"/>
-        <w:rPr/>
-      </w:pPr>
-      <w:r>
-        <w:rPr/>
-      </w:r>
-    </w:p>
-    <w:p>
-      <w:pPr>
-        <w:pStyle w:val="Normal"/>
-        <w:jc w:val="both"/>
-        <w:rPr/>
-      </w:pPr>
-      <w:r>
-        <w:rPr/>
-      </w:r>
-    </w:p>
-    <w:p>
-      <w:pPr>
-        <w:pStyle w:val="Normal"/>
-        <w:jc w:val="both"/>
-        <w:rPr/>
-      </w:pPr>
-      <w:r>
-        <w:rPr/>
-      </w:r>
-    </w:p>
-    <w:p>
-      <w:pPr>
-        <w:pStyle w:val="Normal"/>
-        <w:jc w:val="both"/>
-        <w:rPr/>
-      </w:pPr>
-      <w:r>
-        <w:rPr/>
-      </w:r>
-    </w:p>
-    <w:p>
-      <w:pPr>
-        <w:pStyle w:val="Normal"/>
-        <w:jc w:val="both"/>
-        <w:rPr/>
-      </w:pPr>
-      <w:r>
-        <w:rPr/>
-      </w:r>
-    </w:p>
-    <w:p>
-      <w:pPr>
-        <w:pStyle w:val="Normal"/>
-        <w:jc w:val="both"/>
-        <w:rPr/>
-      </w:pPr>
-      <w:r>
-        <w:rPr/>
-      </w:r>
-    </w:p>
-    <w:p>
-      <w:pPr>
-        <w:pStyle w:val="Normal"/>
-        <w:jc w:val="both"/>
-        <w:rPr/>
-      </w:pPr>
-      <w:r>
-        <w:rPr/>
-      </w:r>
-    </w:p>
-    <w:p>
-      <w:pPr>
-        <w:pStyle w:val="Normal"/>
-        <w:jc w:val="both"/>
-        <w:rPr/>
-      </w:pPr>
-      <w:r>
-        <w:rPr/>
-      </w:r>
-    </w:p>
-    <w:p>
-      <w:pPr>
-        <w:pStyle w:val="Normal"/>
-        <w:jc w:val="both"/>
-        <w:rPr/>
-      </w:pPr>
-      <w:r>
-        <w:rPr/>
         <w:t>En la tabla NAT se puede ver que no se han requerido ninguna de estas reglas debido a que ningun paquete ha salido del firewall.</w:t>
       </w:r>
     </w:p>
@@ -12376,7 +12227,7 @@
       </w:pPr>
       <w:r>
         <w:drawing>
-          <wp:anchor behindDoc="0" distT="0" distB="0" distL="0" distR="0" simplePos="0" locked="0" layoutInCell="1" allowOverlap="1" relativeHeight="98">
+          <wp:anchor behindDoc="0" distT="0" distB="0" distL="0" distR="0" simplePos="0" locked="0" layoutInCell="1" allowOverlap="1" relativeHeight="97">
             <wp:simplePos x="0" y="0"/>
             <wp:positionH relativeFrom="column">
               <wp:posOffset>-47625</wp:posOffset>
@@ -12423,7 +12274,11 @@
       </w:r>
       <w:r>
         <w:rPr/>
-        <w:t>b) No podrá aceptar tráfico desde aplicaciones cliente lanzadas en otras subredes diferentes. Asegúrate de que antes de lanzar cliente y servidor has ejecutado fw3.sh para que reinicie los contadores de iptables. Por ejemplo, arranca un servidor UDP en firewall y arranca un cliente UDP en pc6 que se comunique con dicho ser vidor (escribe alguna lı́nea en cada uno de los terminales para que haya tráfico UDP).</w:t>
+        <w:t>b</w:t>
+      </w:r>
+      <w:r>
+        <w:rPr/>
+        <w:t>) No podrá aceptar tráfico desde aplicaciones cliente lanzadas en otras subredes diferentes. Asegúrate de que antes de lanzar cliente y servidor has ejecutado fw3.sh para que reinicie los contadores de iptables. Por ejemplo, arranca un servidor UDP en firewall y arranca un cliente UDP en pc6 que se comunique con dicho ser vidor (escribe alguna lı́nea en cada uno de los terminales para que haya tráfico UDP).</w:t>
       </w:r>
     </w:p>
     <w:p>
@@ -12617,7 +12472,7 @@
       <w:r>
         <w:rPr/>
         <w:drawing>
-          <wp:anchor behindDoc="0" distT="0" distB="0" distL="0" distR="0" simplePos="0" locked="0" layoutInCell="1" allowOverlap="1" relativeHeight="99">
+          <wp:anchor behindDoc="0" distT="0" distB="0" distL="0" distR="0" simplePos="0" locked="0" layoutInCell="1" allowOverlap="1" relativeHeight="98">
             <wp:simplePos x="0" y="0"/>
             <wp:positionH relativeFrom="column">
               <wp:posOffset>-28575</wp:posOffset>
@@ -12702,7 +12557,7 @@
       </w:pPr>
       <w:r>
         <w:drawing>
-          <wp:anchor behindDoc="0" distT="0" distB="0" distL="0" distR="0" simplePos="0" locked="0" layoutInCell="1" allowOverlap="1" relativeHeight="100">
+          <wp:anchor behindDoc="0" distT="0" distB="0" distL="0" distR="0" simplePos="0" locked="0" layoutInCell="1" allowOverlap="1" relativeHeight="99">
             <wp:simplePos x="0" y="0"/>
             <wp:positionH relativeFrom="column">
               <wp:align>center</wp:align>
@@ -12749,7 +12604,11 @@
       </w:r>
       <w:r>
         <w:rPr/>
-        <w:t>2. Permitir todo el tráfico saliente desde las subredes privadas hacia Internet, modificando la dirección IP de origen de los paquetes que reenvı́a el firewall, y el tráfico entrante de respuesta al saliente.</w:t>
+        <w:t>2</w:t>
+      </w:r>
+      <w:r>
+        <w:rPr/>
+        <w:t>. Permitir todo el tráfico saliente desde las subredes privadas hacia Internet, modificando la dirección IP de origen de los paquetes que reenvı́a el firewall, y el tráfico entrante de respuesta al saliente.</w:t>
       </w:r>
     </w:p>
     <w:p>
@@ -12832,7 +12691,7 @@
       <w:r>
         <w:rPr/>
         <w:drawing>
-          <wp:anchor behindDoc="0" distT="0" distB="0" distL="0" distR="0" simplePos="0" locked="0" layoutInCell="1" allowOverlap="1" relativeHeight="101">
+          <wp:anchor behindDoc="0" distT="0" distB="0" distL="0" distR="0" simplePos="0" locked="0" layoutInCell="1" allowOverlap="1" relativeHeight="100">
             <wp:simplePos x="0" y="0"/>
             <wp:positionH relativeFrom="column">
               <wp:align>center</wp:align>
@@ -12927,7 +12786,7 @@
       <w:r>
         <w:rPr/>
         <w:drawing>
-          <wp:anchor behindDoc="0" distT="0" distB="0" distL="0" distR="0" simplePos="0" locked="0" layoutInCell="1" allowOverlap="1" relativeHeight="102">
+          <wp:anchor behindDoc="0" distT="0" distB="0" distL="0" distR="0" simplePos="0" locked="0" layoutInCell="1" allowOverlap="1" relativeHeight="101">
             <wp:simplePos x="0" y="0"/>
             <wp:positionH relativeFrom="column">
               <wp:align>center</wp:align>
@@ -13033,7 +12892,7 @@
       <w:r>
         <w:rPr/>
         <w:drawing>
-          <wp:anchor behindDoc="0" distT="0" distB="0" distL="0" distR="0" simplePos="0" locked="0" layoutInCell="1" allowOverlap="1" relativeHeight="103">
+          <wp:anchor behindDoc="0" distT="0" distB="0" distL="0" distR="0" simplePos="0" locked="0" layoutInCell="1" allowOverlap="1" relativeHeight="102">
             <wp:simplePos x="0" y="0"/>
             <wp:positionH relativeFrom="column">
               <wp:posOffset>0</wp:posOffset>
@@ -13078,7 +12937,7 @@
           </wp:anchor>
         </w:drawing>
         <w:drawing>
-          <wp:anchor behindDoc="0" distT="0" distB="0" distL="0" distR="0" simplePos="0" locked="0" layoutInCell="1" allowOverlap="1" relativeHeight="104">
+          <wp:anchor behindDoc="0" distT="0" distB="0" distL="0" distR="0" simplePos="0" locked="0" layoutInCell="1" allowOverlap="1" relativeHeight="103">
             <wp:simplePos x="0" y="0"/>
             <wp:positionH relativeFrom="column">
               <wp:posOffset>12065</wp:posOffset>
@@ -13346,7 +13205,7 @@
       <w:r>
         <w:rPr/>
         <w:drawing>
-          <wp:anchor behindDoc="0" distT="0" distB="0" distL="0" distR="0" simplePos="0" locked="0" layoutInCell="1" allowOverlap="1" relativeHeight="105">
+          <wp:anchor behindDoc="0" distT="0" distB="0" distL="0" distR="0" simplePos="0" locked="0" layoutInCell="1" allowOverlap="1" relativeHeight="104">
             <wp:simplePos x="0" y="0"/>
             <wp:positionH relativeFrom="column">
               <wp:align>center</wp:align>
@@ -13401,7 +13260,7 @@
       <w:r>
         <w:rPr/>
         <w:drawing>
-          <wp:anchor behindDoc="0" distT="0" distB="0" distL="0" distR="0" simplePos="0" locked="0" layoutInCell="1" allowOverlap="1" relativeHeight="106">
+          <wp:anchor behindDoc="0" distT="0" distB="0" distL="0" distR="0" simplePos="0" locked="0" layoutInCell="1" allowOverlap="1" relativeHeight="105">
             <wp:simplePos x="0" y="0"/>
             <wp:positionH relativeFrom="column">
               <wp:align>center</wp:align>
@@ -13735,7 +13594,7 @@
       <w:r>
         <w:rPr/>
         <w:drawing>
-          <wp:anchor behindDoc="0" distT="0" distB="0" distL="0" distR="0" simplePos="0" locked="0" layoutInCell="1" allowOverlap="1" relativeHeight="107">
+          <wp:anchor behindDoc="0" distT="0" distB="0" distL="0" distR="0" simplePos="0" locked="0" layoutInCell="1" allowOverlap="1" relativeHeight="106">
             <wp:simplePos x="0" y="0"/>
             <wp:positionH relativeFrom="column">
               <wp:align>center</wp:align>
@@ -13780,7 +13639,7 @@
           </wp:anchor>
         </w:drawing>
         <w:drawing>
-          <wp:anchor behindDoc="0" distT="0" distB="0" distL="0" distR="0" simplePos="0" locked="0" layoutInCell="1" allowOverlap="1" relativeHeight="108">
+          <wp:anchor behindDoc="0" distT="0" distB="0" distL="0" distR="0" simplePos="0" locked="0" layoutInCell="1" allowOverlap="1" relativeHeight="107">
             <wp:simplePos x="0" y="0"/>
             <wp:positionH relativeFrom="column">
               <wp:posOffset>0</wp:posOffset>
@@ -14110,7 +13969,7 @@
       <w:r>
         <w:rPr/>
         <w:drawing>
-          <wp:anchor behindDoc="0" distT="0" distB="0" distL="0" distR="0" simplePos="0" locked="0" layoutInCell="1" allowOverlap="1" relativeHeight="109">
+          <wp:anchor behindDoc="0" distT="0" distB="0" distL="0" distR="0" simplePos="0" locked="0" layoutInCell="1" allowOverlap="1" relativeHeight="108">
             <wp:simplePos x="0" y="0"/>
             <wp:positionH relativeFrom="column">
               <wp:align>center</wp:align>
@@ -14154,114 +14013,14 @@
             </a:graphic>
           </wp:anchor>
         </w:drawing>
-      </w:r>
-    </w:p>
-    <w:p>
-      <w:pPr>
-        <w:pStyle w:val="Normal"/>
-        <w:jc w:val="both"/>
-        <w:rPr/>
-      </w:pPr>
-      <w:r>
-        <w:rPr/>
-      </w:r>
-    </w:p>
-    <w:p>
-      <w:pPr>
-        <w:pStyle w:val="Normal"/>
-        <w:jc w:val="both"/>
-        <w:rPr/>
-      </w:pPr>
-      <w:r>
-        <w:rPr/>
-      </w:r>
-    </w:p>
-    <w:p>
-      <w:pPr>
-        <w:pStyle w:val="Normal"/>
-        <w:jc w:val="both"/>
-        <w:rPr/>
-      </w:pPr>
-      <w:r>
-        <w:rPr/>
-      </w:r>
-    </w:p>
-    <w:p>
-      <w:pPr>
-        <w:pStyle w:val="Normal"/>
-        <w:jc w:val="both"/>
-        <w:rPr/>
-      </w:pPr>
-      <w:r>
-        <w:rPr/>
-      </w:r>
-    </w:p>
-    <w:p>
-      <w:pPr>
-        <w:pStyle w:val="Normal"/>
-        <w:jc w:val="both"/>
-        <w:rPr/>
-      </w:pPr>
-      <w:r>
-        <w:rPr/>
-      </w:r>
-    </w:p>
-    <w:p>
-      <w:pPr>
-        <w:pStyle w:val="Normal"/>
-        <w:jc w:val="both"/>
-        <w:rPr/>
-      </w:pPr>
-      <w:r>
-        <w:rPr/>
-      </w:r>
-    </w:p>
-    <w:p>
-      <w:pPr>
-        <w:pStyle w:val="Normal"/>
-        <w:jc w:val="both"/>
-        <w:rPr/>
-      </w:pPr>
-      <w:r>
-        <w:rPr/>
-      </w:r>
-    </w:p>
-    <w:p>
-      <w:pPr>
-        <w:pStyle w:val="Normal"/>
-        <w:jc w:val="both"/>
-        <w:rPr/>
-      </w:pPr>
-      <w:r>
-        <w:rPr/>
-      </w:r>
-    </w:p>
-    <w:p>
-      <w:pPr>
-        <w:pStyle w:val="Normal"/>
-        <w:jc w:val="both"/>
-        <w:rPr/>
-      </w:pPr>
-      <w:r>
-        <w:rPr/>
-      </w:r>
-    </w:p>
-    <w:p>
-      <w:pPr>
-        <w:pStyle w:val="Normal"/>
-        <w:jc w:val="both"/>
-        <w:rPr/>
-      </w:pPr>
-      <w:r>
-        <w:rPr/>
         <w:drawing>
-          <wp:anchor behindDoc="0" distT="0" distB="0" distL="0" distR="0" simplePos="0" locked="0" layoutInCell="1" allowOverlap="1" relativeHeight="110">
+          <wp:anchor behindDoc="0" distT="0" distB="0" distL="0" distR="0" simplePos="0" locked="0" layoutInCell="1" allowOverlap="1" relativeHeight="109">
             <wp:simplePos x="0" y="0"/>
             <wp:positionH relativeFrom="column">
-              <wp:align>center</wp:align>
+              <wp:posOffset>-28575</wp:posOffset>
             </wp:positionH>
             <wp:positionV relativeFrom="paragraph">
-              <wp:posOffset>635</wp:posOffset>
+              <wp:posOffset>1700530</wp:posOffset>
             </wp:positionV>
             <wp:extent cx="6120130" cy="4082415"/>
             <wp:effectExtent l="0" t="0" r="0" b="0"/>
@@ -14379,16 +14138,6 @@
         <w:tab/>
         <w:tab/>
         <w:t>nc -u &lt;dir_IP_pc5&gt; 13</w:t>
-      </w:r>
-    </w:p>
-    <w:p>
-      <w:pPr>
-        <w:pStyle w:val="Normal"/>
-        <w:jc w:val="both"/>
-        <w:rPr/>
-      </w:pPr>
-      <w:r>
-        <w:rPr/>
       </w:r>
     </w:p>
     <w:p>
@@ -14655,7 +14404,7 @@
       <w:r>
         <w:rPr/>
         <w:drawing>
-          <wp:anchor behindDoc="0" distT="0" distB="0" distL="0" distR="0" simplePos="0" locked="0" layoutInCell="1" allowOverlap="1" relativeHeight="111">
+          <wp:anchor behindDoc="0" distT="0" distB="0" distL="0" distR="0" simplePos="0" locked="0" layoutInCell="1" allowOverlap="1" relativeHeight="110">
             <wp:simplePos x="0" y="0"/>
             <wp:positionH relativeFrom="column">
               <wp:align>center</wp:align>
@@ -14700,13 +14449,13 @@
           </wp:anchor>
         </w:drawing>
         <w:drawing>
-          <wp:anchor behindDoc="0" distT="0" distB="0" distL="0" distR="0" simplePos="0" locked="0" layoutInCell="1" allowOverlap="1" relativeHeight="112">
+          <wp:anchor behindDoc="0" distT="0" distB="0" distL="0" distR="0" simplePos="0" locked="0" layoutInCell="1" allowOverlap="1" relativeHeight="111">
             <wp:simplePos x="0" y="0"/>
             <wp:positionH relativeFrom="column">
               <wp:posOffset>0</wp:posOffset>
             </wp:positionH>
             <wp:positionV relativeFrom="paragraph">
-              <wp:posOffset>4320540</wp:posOffset>
+              <wp:posOffset>4158615</wp:posOffset>
             </wp:positionV>
             <wp:extent cx="6120130" cy="1576070"/>
             <wp:effectExtent l="0" t="0" r="0" b="0"/>
@@ -14812,7 +14561,7 @@
       <w:r>
         <w:rPr/>
         <w:drawing>
-          <wp:anchor behindDoc="0" distT="0" distB="0" distL="0" distR="0" simplePos="0" locked="0" layoutInCell="1" allowOverlap="1" relativeHeight="113">
+          <wp:anchor behindDoc="0" distT="0" distB="0" distL="0" distR="0" simplePos="0" locked="0" layoutInCell="1" allowOverlap="1" relativeHeight="112">
             <wp:simplePos x="0" y="0"/>
             <wp:positionH relativeFrom="column">
               <wp:align>center</wp:align>
@@ -14887,7 +14636,7 @@
       <w:r>
         <w:rPr/>
         <w:drawing>
-          <wp:anchor behindDoc="0" distT="0" distB="0" distL="0" distR="0" simplePos="0" locked="0" layoutInCell="1" allowOverlap="1" relativeHeight="114">
+          <wp:anchor behindDoc="0" distT="0" distB="0" distL="0" distR="0" simplePos="0" locked="0" layoutInCell="1" allowOverlap="1" relativeHeight="113">
             <wp:simplePos x="0" y="0"/>
             <wp:positionH relativeFrom="column">
               <wp:posOffset>726440</wp:posOffset>
@@ -14981,7 +14730,7 @@
       </w:pPr>
       <w:r>
         <w:drawing>
-          <wp:anchor behindDoc="0" distT="0" distB="0" distL="0" distR="0" simplePos="0" locked="0" layoutInCell="1" allowOverlap="1" relativeHeight="115">
+          <wp:anchor behindDoc="0" distT="0" distB="0" distL="0" distR="0" simplePos="0" locked="0" layoutInCell="1" allowOverlap="1" relativeHeight="114">
             <wp:simplePos x="0" y="0"/>
             <wp:positionH relativeFrom="column">
               <wp:align>center</wp:align>
@@ -15026,7 +14775,7 @@
           </wp:anchor>
         </w:drawing>
         <w:drawing>
-          <wp:anchor behindDoc="0" distT="0" distB="0" distL="0" distR="0" simplePos="0" locked="0" layoutInCell="1" allowOverlap="1" relativeHeight="116">
+          <wp:anchor behindDoc="0" distT="0" distB="0" distL="0" distR="0" simplePos="0" locked="0" layoutInCell="1" allowOverlap="1" relativeHeight="115">
             <wp:simplePos x="0" y="0"/>
             <wp:positionH relativeFrom="column">
               <wp:posOffset>0</wp:posOffset>
@@ -15073,7 +14822,11 @@
       </w:r>
       <w:r>
         <w:rPr/>
-        <w:t>La conexión no se ha realizado, los paquetes fueron eliminados esto debido al establecer las politicas por defecto y no tener ninguna regla adicional que permita la conexión.</w:t>
+        <w:t>L</w:t>
+      </w:r>
+      <w:r>
+        <w:rPr/>
+        <w:t>a conexión no se ha realizado, los paquetes fueron eliminados esto debido al establecer las politicas por defecto y no tener ninguna regla adicional que permita la conexión.</w:t>
       </w:r>
     </w:p>
     <w:p>
@@ -15499,7 +15252,7 @@
       <w:r>
         <w:rPr/>
         <w:drawing>
-          <wp:anchor behindDoc="0" distT="0" distB="0" distL="0" distR="0" simplePos="0" locked="0" layoutInCell="1" allowOverlap="1" relativeHeight="117">
+          <wp:anchor behindDoc="0" distT="0" distB="0" distL="0" distR="0" simplePos="0" locked="0" layoutInCell="1" allowOverlap="1" relativeHeight="116">
             <wp:simplePos x="0" y="0"/>
             <wp:positionH relativeFrom="column">
               <wp:align>center</wp:align>
@@ -15557,7 +15310,7 @@
       <w:r>
         <w:rPr/>
         <w:drawing>
-          <wp:anchor behindDoc="0" distT="0" distB="0" distL="0" distR="0" simplePos="0" locked="0" layoutInCell="1" allowOverlap="1" relativeHeight="118">
+          <wp:anchor behindDoc="0" distT="0" distB="0" distL="0" distR="0" simplePos="0" locked="0" layoutInCell="1" allowOverlap="1" relativeHeight="117">
             <wp:simplePos x="0" y="0"/>
             <wp:positionH relativeFrom="column">
               <wp:align>center</wp:align>
@@ -15762,7 +15515,7 @@
       <w:r>
         <w:rPr/>
         <w:drawing>
-          <wp:anchor behindDoc="0" distT="0" distB="0" distL="0" distR="0" simplePos="0" locked="0" layoutInCell="1" allowOverlap="1" relativeHeight="119">
+          <wp:anchor behindDoc="0" distT="0" distB="0" distL="0" distR="0" simplePos="0" locked="0" layoutInCell="1" allowOverlap="1" relativeHeight="118">
             <wp:simplePos x="0" y="0"/>
             <wp:positionH relativeFrom="column">
               <wp:align>center</wp:align>
@@ -15807,7 +15560,7 @@
           </wp:anchor>
         </w:drawing>
         <w:drawing>
-          <wp:anchor behindDoc="0" distT="0" distB="0" distL="0" distR="0" simplePos="0" locked="0" layoutInCell="1" allowOverlap="1" relativeHeight="120">
+          <wp:anchor behindDoc="0" distT="0" distB="0" distL="0" distR="0" simplePos="0" locked="0" layoutInCell="1" allowOverlap="1" relativeHeight="119">
             <wp:simplePos x="0" y="0"/>
             <wp:positionH relativeFrom="column">
               <wp:posOffset>-9525</wp:posOffset>
@@ -16047,7 +15800,7 @@
       <w:r>
         <w:rPr/>
         <w:drawing>
-          <wp:anchor behindDoc="0" distT="0" distB="0" distL="0" distR="0" simplePos="0" locked="0" layoutInCell="1" allowOverlap="1" relativeHeight="121">
+          <wp:anchor behindDoc="0" distT="0" distB="0" distL="0" distR="0" simplePos="0" locked="0" layoutInCell="1" allowOverlap="1" relativeHeight="120">
             <wp:simplePos x="0" y="0"/>
             <wp:positionH relativeFrom="column">
               <wp:align>center</wp:align>
@@ -16102,7 +15855,7 @@
       <w:r>
         <w:rPr/>
         <w:drawing>
-          <wp:anchor behindDoc="0" distT="0" distB="0" distL="0" distR="0" simplePos="0" locked="0" layoutInCell="1" allowOverlap="1" relativeHeight="122">
+          <wp:anchor behindDoc="0" distT="0" distB="0" distL="0" distR="0" simplePos="0" locked="0" layoutInCell="1" allowOverlap="1" relativeHeight="121">
             <wp:simplePos x="0" y="0"/>
             <wp:positionH relativeFrom="column">
               <wp:align>center</wp:align>
@@ -16310,7 +16063,7 @@
       <w:r>
         <w:rPr/>
         <w:drawing>
-          <wp:anchor behindDoc="0" distT="0" distB="0" distL="0" distR="0" simplePos="0" locked="0" layoutInCell="1" allowOverlap="1" relativeHeight="123">
+          <wp:anchor behindDoc="0" distT="0" distB="0" distL="0" distR="0" simplePos="0" locked="0" layoutInCell="1" allowOverlap="1" relativeHeight="122">
             <wp:simplePos x="0" y="0"/>
             <wp:positionH relativeFrom="column">
               <wp:align>center</wp:align>
@@ -16355,7 +16108,7 @@
           </wp:anchor>
         </w:drawing>
         <w:drawing>
-          <wp:anchor behindDoc="0" distT="0" distB="0" distL="0" distR="0" simplePos="0" locked="0" layoutInCell="1" allowOverlap="1" relativeHeight="124">
+          <wp:anchor behindDoc="0" distT="0" distB="0" distL="0" distR="0" simplePos="0" locked="0" layoutInCell="1" allowOverlap="1" relativeHeight="123">
             <wp:simplePos x="0" y="0"/>
             <wp:positionH relativeFrom="column">
               <wp:posOffset>0</wp:posOffset>
@@ -16656,7 +16409,7 @@
       <w:r>
         <w:rPr/>
         <w:drawing>
-          <wp:anchor behindDoc="0" distT="0" distB="0" distL="0" distR="0" simplePos="0" locked="0" layoutInCell="1" allowOverlap="1" relativeHeight="125">
+          <wp:anchor behindDoc="0" distT="0" distB="0" distL="0" distR="0" simplePos="0" locked="0" layoutInCell="1" allowOverlap="1" relativeHeight="124">
             <wp:simplePos x="0" y="0"/>
             <wp:positionH relativeFrom="column">
               <wp:align>center</wp:align>
@@ -16700,254 +16453,14 @@
             </a:graphic>
           </wp:anchor>
         </w:drawing>
-      </w:r>
-    </w:p>
-    <w:p>
-      <w:pPr>
-        <w:pStyle w:val="Normal"/>
-        <w:jc w:val="both"/>
-        <w:rPr/>
-      </w:pPr>
-      <w:r>
-        <w:rPr/>
-      </w:r>
-    </w:p>
-    <w:p>
-      <w:pPr>
-        <w:pStyle w:val="Normal"/>
-        <w:jc w:val="both"/>
-        <w:rPr/>
-      </w:pPr>
-      <w:r>
-        <w:rPr/>
-      </w:r>
-    </w:p>
-    <w:p>
-      <w:pPr>
-        <w:pStyle w:val="Normal"/>
-        <w:jc w:val="both"/>
-        <w:rPr/>
-      </w:pPr>
-      <w:r>
-        <w:rPr/>
-      </w:r>
-    </w:p>
-    <w:p>
-      <w:pPr>
-        <w:pStyle w:val="Normal"/>
-        <w:jc w:val="both"/>
-        <w:rPr/>
-      </w:pPr>
-      <w:r>
-        <w:rPr/>
-      </w:r>
-    </w:p>
-    <w:p>
-      <w:pPr>
-        <w:pStyle w:val="Normal"/>
-        <w:jc w:val="both"/>
-        <w:rPr/>
-      </w:pPr>
-      <w:r>
-        <w:rPr/>
-      </w:r>
-    </w:p>
-    <w:p>
-      <w:pPr>
-        <w:pStyle w:val="Normal"/>
-        <w:jc w:val="both"/>
-        <w:rPr/>
-      </w:pPr>
-      <w:r>
-        <w:rPr/>
-      </w:r>
-    </w:p>
-    <w:p>
-      <w:pPr>
-        <w:pStyle w:val="Normal"/>
-        <w:jc w:val="both"/>
-        <w:rPr/>
-      </w:pPr>
-      <w:r>
-        <w:rPr/>
-      </w:r>
-    </w:p>
-    <w:p>
-      <w:pPr>
-        <w:pStyle w:val="Normal"/>
-        <w:jc w:val="both"/>
-        <w:rPr/>
-      </w:pPr>
-      <w:r>
-        <w:rPr/>
-      </w:r>
-    </w:p>
-    <w:p>
-      <w:pPr>
-        <w:pStyle w:val="Normal"/>
-        <w:jc w:val="both"/>
-        <w:rPr/>
-      </w:pPr>
-      <w:r>
-        <w:rPr/>
-      </w:r>
-    </w:p>
-    <w:p>
-      <w:pPr>
-        <w:pStyle w:val="Normal"/>
-        <w:jc w:val="both"/>
-        <w:rPr/>
-      </w:pPr>
-      <w:r>
-        <w:rPr/>
-      </w:r>
-    </w:p>
-    <w:p>
-      <w:pPr>
-        <w:pStyle w:val="Normal"/>
-        <w:jc w:val="both"/>
-        <w:rPr/>
-      </w:pPr>
-      <w:r>
-        <w:rPr/>
-      </w:r>
-    </w:p>
-    <w:p>
-      <w:pPr>
-        <w:pStyle w:val="Normal"/>
-        <w:jc w:val="both"/>
-        <w:rPr/>
-      </w:pPr>
-      <w:r>
-        <w:rPr/>
-      </w:r>
-    </w:p>
-    <w:p>
-      <w:pPr>
-        <w:pStyle w:val="Normal"/>
-        <w:jc w:val="both"/>
-        <w:rPr/>
-      </w:pPr>
-      <w:r>
-        <w:rPr/>
-      </w:r>
-    </w:p>
-    <w:p>
-      <w:pPr>
-        <w:pStyle w:val="Normal"/>
-        <w:jc w:val="both"/>
-        <w:rPr/>
-      </w:pPr>
-      <w:r>
-        <w:rPr/>
-      </w:r>
-    </w:p>
-    <w:p>
-      <w:pPr>
-        <w:pStyle w:val="Normal"/>
-        <w:jc w:val="both"/>
-        <w:rPr/>
-      </w:pPr>
-      <w:r>
-        <w:rPr/>
-      </w:r>
-    </w:p>
-    <w:p>
-      <w:pPr>
-        <w:pStyle w:val="Normal"/>
-        <w:jc w:val="both"/>
-        <w:rPr/>
-      </w:pPr>
-      <w:r>
-        <w:rPr/>
-      </w:r>
-    </w:p>
-    <w:p>
-      <w:pPr>
-        <w:pStyle w:val="Normal"/>
-        <w:jc w:val="both"/>
-        <w:rPr/>
-      </w:pPr>
-      <w:r>
-        <w:rPr/>
-      </w:r>
-    </w:p>
-    <w:p>
-      <w:pPr>
-        <w:pStyle w:val="Normal"/>
-        <w:jc w:val="both"/>
-        <w:rPr/>
-      </w:pPr>
-      <w:r>
-        <w:rPr/>
-      </w:r>
-    </w:p>
-    <w:p>
-      <w:pPr>
-        <w:pStyle w:val="Normal"/>
-        <w:jc w:val="both"/>
-        <w:rPr/>
-      </w:pPr>
-      <w:r>
-        <w:rPr/>
-      </w:r>
-    </w:p>
-    <w:p>
-      <w:pPr>
-        <w:pStyle w:val="Normal"/>
-        <w:jc w:val="both"/>
-        <w:rPr/>
-      </w:pPr>
-      <w:r>
-        <w:rPr/>
-      </w:r>
-    </w:p>
-    <w:p>
-      <w:pPr>
-        <w:pStyle w:val="Normal"/>
-        <w:jc w:val="both"/>
-        <w:rPr/>
-      </w:pPr>
-      <w:r>
-        <w:rPr/>
-      </w:r>
-    </w:p>
-    <w:p>
-      <w:pPr>
-        <w:pStyle w:val="Normal"/>
-        <w:jc w:val="both"/>
-        <w:rPr/>
-      </w:pPr>
-      <w:r>
-        <w:rPr/>
-      </w:r>
-    </w:p>
-    <w:p>
-      <w:pPr>
-        <w:pStyle w:val="Normal"/>
-        <w:jc w:val="both"/>
-        <w:rPr/>
-      </w:pPr>
-      <w:r>
-        <w:rPr/>
-      </w:r>
-    </w:p>
-    <w:p>
-      <w:pPr>
-        <w:pStyle w:val="Normal"/>
-        <w:jc w:val="both"/>
-        <w:rPr/>
-      </w:pPr>
-      <w:r>
-        <w:rPr/>
         <w:drawing>
-          <wp:anchor behindDoc="0" distT="0" distB="0" distL="0" distR="0" simplePos="0" locked="0" layoutInCell="1" allowOverlap="1" relativeHeight="126">
+          <wp:anchor behindDoc="0" distT="0" distB="0" distL="0" distR="0" simplePos="0" locked="0" layoutInCell="1" allowOverlap="1" relativeHeight="125">
             <wp:simplePos x="0" y="0"/>
             <wp:positionH relativeFrom="column">
-              <wp:align>center</wp:align>
+              <wp:posOffset>-9525</wp:posOffset>
             </wp:positionH>
             <wp:positionV relativeFrom="paragraph">
-              <wp:posOffset>635</wp:posOffset>
+              <wp:posOffset>4148455</wp:posOffset>
             </wp:positionV>
             <wp:extent cx="6120130" cy="1576070"/>
             <wp:effectExtent l="0" t="0" r="0" b="0"/>
@@ -16986,8 +16499,55 @@
           </wp:anchor>
         </w:drawing>
       </w:r>
-      <w:r>
-        <w:br w:type="page"/>
+    </w:p>
+    <w:p>
+      <w:pPr>
+        <w:pStyle w:val="Normal"/>
+        <w:jc w:val="both"/>
+        <w:rPr/>
+      </w:pPr>
+      <w:r>
+        <w:rPr/>
+      </w:r>
+    </w:p>
+    <w:p>
+      <w:pPr>
+        <w:pStyle w:val="Normal"/>
+        <w:jc w:val="both"/>
+        <w:rPr/>
+      </w:pPr>
+      <w:r>
+        <w:rPr/>
+      </w:r>
+    </w:p>
+    <w:p>
+      <w:pPr>
+        <w:pStyle w:val="Normal"/>
+        <w:jc w:val="both"/>
+        <w:rPr/>
+      </w:pPr>
+      <w:r>
+        <w:rPr/>
+      </w:r>
+    </w:p>
+    <w:p>
+      <w:pPr>
+        <w:pStyle w:val="Normal"/>
+        <w:jc w:val="both"/>
+        <w:rPr/>
+      </w:pPr>
+      <w:r>
+        <w:rPr/>
+      </w:r>
+    </w:p>
+    <w:p>
+      <w:pPr>
+        <w:pStyle w:val="Normal"/>
+        <w:jc w:val="both"/>
+        <w:rPr/>
+      </w:pPr>
+      <w:r>
+        <w:rPr/>
       </w:r>
     </w:p>
     <w:p>
@@ -17266,7 +16826,7 @@
       <w:r>
         <w:rPr/>
         <w:drawing>
-          <wp:anchor behindDoc="0" distT="0" distB="0" distL="0" distR="0" simplePos="0" locked="0" layoutInCell="1" allowOverlap="1" relativeHeight="127">
+          <wp:anchor behindDoc="0" distT="0" distB="0" distL="0" distR="0" simplePos="0" locked="0" layoutInCell="1" allowOverlap="1" relativeHeight="126">
             <wp:simplePos x="0" y="0"/>
             <wp:positionH relativeFrom="column">
               <wp:align>center</wp:align>
@@ -17310,24 +16870,14 @@
             </a:graphic>
           </wp:anchor>
         </w:drawing>
-      </w:r>
-    </w:p>
-    <w:p>
-      <w:pPr>
-        <w:pStyle w:val="Normal"/>
-        <w:jc w:val="both"/>
-        <w:rPr/>
-      </w:pPr>
-      <w:r>
-        <w:rPr/>
         <w:drawing>
-          <wp:anchor behindDoc="0" distT="0" distB="0" distL="0" distR="0" simplePos="0" locked="0" layoutInCell="1" allowOverlap="1" relativeHeight="128">
+          <wp:anchor behindDoc="0" distT="0" distB="0" distL="0" distR="0" simplePos="0" locked="0" layoutInCell="1" allowOverlap="1" relativeHeight="127">
             <wp:simplePos x="0" y="0"/>
             <wp:positionH relativeFrom="column">
-              <wp:align>center</wp:align>
+              <wp:posOffset>0</wp:posOffset>
             </wp:positionH>
             <wp:positionV relativeFrom="paragraph">
-              <wp:posOffset>635</wp:posOffset>
+              <wp:posOffset>1643380</wp:posOffset>
             </wp:positionV>
             <wp:extent cx="6120130" cy="4082415"/>
             <wp:effectExtent l="0" t="0" r="0" b="0"/>

</xml_diff>